<commit_message>
Finalizado refactoring das telas de gerencia de turmas. Pendente de aprovação e inclusao de strings que estao sem traducao
</commit_message>
<xml_diff>
--- a/modules/timeplanning/view/export_project_plan/temp/avaliacao_grupo_51.docx
+++ b/modules/timeplanning/view/export_project_plan/temp/avaliacao_grupo_51.docx
@@ -141,31 +141,31 @@
           <w:p>
             <w:r>
               <w:rPr/>
-              <w:t xml:space="preserve">A EAP tem poucos itens, talvez tenha sido pouco subdividida.</w:t>
-            </w:r>
-          </w:p>
-          <w:p>
-            <w:r>
-              <w:rPr/>
-              <w:t xml:space="preserve">Existem pacotes de trabalho não detalhados no dicionario da EAP. Exemplo: Projeto instrucional</w:t>
-            </w:r>
-          </w:p>
-          <w:p>
-            <w:r>
-              <w:rPr/>
-              <w:t xml:space="preserve">Existem pacotes de trabalho sem tamanho estimado. Exemplo: Projeto instrucional</w:t>
-            </w:r>
-          </w:p>
-          <w:p>
-            <w:r>
-              <w:rPr/>
-              <w:t xml:space="preserve">Existem pacotes de trabalho sem unidade de tamanho definida. Exemplo: Projeto instrucional</w:t>
-            </w:r>
-          </w:p>
-          <w:p>
-            <w:r>
-              <w:rPr/>
-              <w:t xml:space="preserve">Existem pacotes de trabalho não detalhados no dicionario da EAP. Exemplo: Componente relatório</w:t>
+              <w:t xml:space="preserve">5</w:t>
+            </w:r>
+          </w:p>
+          <w:p>
+            <w:r>
+              <w:rPr/>
+              <w:t xml:space="preserve">Existem pacotes de trabalho não detalhados no dicionario da EAP. Exemplo: 1.1.1 Projeto instrucional</w:t>
+            </w:r>
+          </w:p>
+          <w:p>
+            <w:r>
+              <w:rPr/>
+              <w:t xml:space="preserve">Existem pacotes de trabalho sem tamanho estimado. Exemplo: 1.1.1 Projeto instrucional</w:t>
+            </w:r>
+          </w:p>
+          <w:p>
+            <w:r>
+              <w:rPr/>
+              <w:t xml:space="preserve">Existem pacotes de trabalho sem unidade de tamanho definida. Exemplo: 1.1.1 Projeto instrucional</w:t>
+            </w:r>
+          </w:p>
+          <w:p>
+            <w:r>
+              <w:rPr/>
+              <w:t xml:space="preserve">Existem pacotes de trabalho não detalhados no dicionario da EAP. Exemplo: 1.1.2.1 Componente relatório</w:t>
             </w:r>
           </w:p>
         </w:tc>
@@ -290,7 +290,7 @@
           <w:p>
             <w:r>
               <w:rPr/>
-              <w:t xml:space="preserve">Existem pacotes de trabalho sem atividades derivadas. Exemplo: Componente relatório</w:t>
+              <w:t xml:space="preserve">Existem pacotes de trabalho sem atividades derivadas. Exemplo: 1.1.2.1 Componente relatório</w:t>
             </w:r>
           </w:p>
         </w:tc>

</xml_diff>